<commit_message>
Revert " UPLOAD SQL速通-005-数据从何而来"
This reverts commit b9a1a6329a31df28a0231e3759ececcada25f3aa.
</commit_message>
<xml_diff>
--- a/课程文档/课程进度.docx
+++ b/课程文档/课程进度.docx
@@ -28,7 +28,7 @@
           <w:rFonts w:ascii="Arial Unicode MS" w:cs="Arial Unicode MS" w:eastAsia="Arial Unicode MS" w:hAnsi="Arial Unicode MS"/>
           <w:rtl w:val="0"/>
         </w:rPr>
-        <w:t xml:space="preserve">最近更新：08/04/2022</w:t>
+        <w:t xml:space="preserve">最近更新：07/25/2022</w:t>
       </w:r>
     </w:p>
     <w:p>
@@ -544,7 +544,7 @@
       <w:pPr>
         <w:numPr>
           <w:ilvl w:val="0"/>
-          <w:numId w:val="11"/>
+          <w:numId w:val="10"/>
         </w:numPr>
         <w:ind w:left="720" w:hanging="360"/>
         <w:rPr>
@@ -563,7 +563,7 @@
       <w:pPr>
         <w:numPr>
           <w:ilvl w:val="1"/>
-          <w:numId w:val="11"/>
+          <w:numId w:val="10"/>
         </w:numPr>
         <w:ind w:left="1440" w:hanging="360"/>
         <w:rPr>
@@ -582,7 +582,7 @@
       <w:pPr>
         <w:numPr>
           <w:ilvl w:val="0"/>
-          <w:numId w:val="11"/>
+          <w:numId w:val="10"/>
         </w:numPr>
         <w:ind w:left="720" w:hanging="360"/>
         <w:rPr>
@@ -601,7 +601,7 @@
       <w:pPr>
         <w:numPr>
           <w:ilvl w:val="1"/>
-          <w:numId w:val="11"/>
+          <w:numId w:val="10"/>
         </w:numPr>
         <w:ind w:left="1440" w:hanging="360"/>
         <w:rPr>
@@ -635,7 +635,7 @@
       <w:pPr>
         <w:numPr>
           <w:ilvl w:val="1"/>
-          <w:numId w:val="11"/>
+          <w:numId w:val="10"/>
         </w:numPr>
         <w:ind w:left="1440" w:hanging="360"/>
         <w:rPr>
@@ -669,7 +669,7 @@
       <w:pPr>
         <w:numPr>
           <w:ilvl w:val="1"/>
-          <w:numId w:val="11"/>
+          <w:numId w:val="10"/>
         </w:numPr>
         <w:ind w:left="1440" w:hanging="360"/>
         <w:rPr>
@@ -869,7 +869,7 @@
       <w:pPr>
         <w:numPr>
           <w:ilvl w:val="0"/>
-          <w:numId w:val="8"/>
+          <w:numId w:val="7"/>
         </w:numPr>
         <w:ind w:left="720" w:hanging="360"/>
         <w:rPr>
@@ -888,7 +888,7 @@
       <w:pPr>
         <w:numPr>
           <w:ilvl w:val="1"/>
-          <w:numId w:val="8"/>
+          <w:numId w:val="7"/>
         </w:numPr>
         <w:ind w:left="1440" w:hanging="360"/>
         <w:rPr>
@@ -911,7 +911,7 @@
       <w:pPr>
         <w:numPr>
           <w:ilvl w:val="0"/>
-          <w:numId w:val="8"/>
+          <w:numId w:val="7"/>
         </w:numPr>
         <w:ind w:left="720" w:hanging="360"/>
       </w:pPr>
@@ -927,7 +927,7 @@
       <w:pPr>
         <w:numPr>
           <w:ilvl w:val="1"/>
-          <w:numId w:val="8"/>
+          <w:numId w:val="7"/>
         </w:numPr>
         <w:ind w:left="1440" w:hanging="360"/>
       </w:pPr>
@@ -958,7 +958,7 @@
       <w:pPr>
         <w:numPr>
           <w:ilvl w:val="1"/>
-          <w:numId w:val="8"/>
+          <w:numId w:val="7"/>
         </w:numPr>
         <w:ind w:left="1440" w:hanging="360"/>
       </w:pPr>
@@ -989,7 +989,7 @@
       <w:pPr>
         <w:numPr>
           <w:ilvl w:val="1"/>
-          <w:numId w:val="8"/>
+          <w:numId w:val="7"/>
         </w:numPr>
         <w:ind w:left="1440" w:hanging="360"/>
       </w:pPr>
@@ -1005,7 +1005,7 @@
       <w:pPr>
         <w:numPr>
           <w:ilvl w:val="0"/>
-          <w:numId w:val="8"/>
+          <w:numId w:val="7"/>
         </w:numPr>
         <w:ind w:left="720" w:hanging="360"/>
       </w:pPr>
@@ -1021,7 +1021,7 @@
       <w:pPr>
         <w:numPr>
           <w:ilvl w:val="1"/>
-          <w:numId w:val="8"/>
+          <w:numId w:val="7"/>
         </w:numPr>
         <w:ind w:left="1440" w:hanging="360"/>
         <w:rPr>
@@ -1068,7 +1068,7 @@
       <w:pPr>
         <w:numPr>
           <w:ilvl w:val="0"/>
-          <w:numId w:val="9"/>
+          <w:numId w:val="8"/>
         </w:numPr>
         <w:ind w:left="720" w:hanging="360"/>
       </w:pPr>
@@ -1100,7 +1100,7 @@
       <w:pPr>
         <w:numPr>
           <w:ilvl w:val="1"/>
-          <w:numId w:val="9"/>
+          <w:numId w:val="8"/>
         </w:numPr>
         <w:ind w:left="1440" w:hanging="360"/>
         <w:rPr>
@@ -1128,7 +1128,7 @@
       <w:pPr>
         <w:numPr>
           <w:ilvl w:val="1"/>
-          <w:numId w:val="9"/>
+          <w:numId w:val="8"/>
         </w:numPr>
         <w:ind w:left="1440" w:hanging="360"/>
         <w:rPr>
@@ -1162,7 +1162,7 @@
       <w:pPr>
         <w:numPr>
           <w:ilvl w:val="1"/>
-          <w:numId w:val="9"/>
+          <w:numId w:val="8"/>
         </w:numPr>
         <w:ind w:left="1440" w:hanging="360"/>
         <w:rPr>
@@ -1200,7 +1200,7 @@
       <w:pPr>
         <w:numPr>
           <w:ilvl w:val="0"/>
-          <w:numId w:val="6"/>
+          <w:numId w:val="5"/>
         </w:numPr>
         <w:ind w:left="720" w:hanging="360"/>
         <w:rPr>
@@ -1234,6 +1234,224 @@
       <w:pPr>
         <w:numPr>
           <w:ilvl w:val="0"/>
+          <w:numId w:val="5"/>
+        </w:numPr>
+        <w:ind w:left="720" w:hanging="360"/>
+        <w:rPr>
+          <w:u w:val="none"/>
+        </w:rPr>
+      </w:pPr>
+      <w:r>
+        <w:rPr>
+          <w:rFonts w:ascii="Arial Unicode MS" w:cs="Arial Unicode MS" w:eastAsia="Arial Unicode MS" w:hAnsi="Arial Unicode MS"/>
+          <w:rtl w:val="0"/>
+        </w:rPr>
+        <w:t xml:space="preserve">关于书籍：有学习者问我学习数据库及SQL Server应该读哪些书，我给出的建议是，</w:t>
+      </w:r>
+    </w:p>
+    <w:p>
+      <w:pPr>
+        <w:numPr>
+          <w:ilvl w:val="1"/>
+          <w:numId w:val="5"/>
+        </w:numPr>
+        <w:ind w:left="1440" w:hanging="360"/>
+        <w:rPr>
+          <w:u w:val="none"/>
+        </w:rPr>
+      </w:pPr>
+      <w:r>
+        <w:rPr>
+          <w:rFonts w:ascii="Arial Unicode MS" w:cs="Arial Unicode MS" w:eastAsia="Arial Unicode MS" w:hAnsi="Arial Unicode MS"/>
+          <w:rtl w:val="0"/>
+        </w:rPr>
+        <w:t xml:space="preserve">书籍大致可分为两类：</w:t>
+      </w:r>
+    </w:p>
+    <w:p>
+      <w:pPr>
+        <w:numPr>
+          <w:ilvl w:val="2"/>
+          <w:numId w:val="5"/>
+        </w:numPr>
+        <w:ind w:left="2160" w:hanging="360"/>
+        <w:rPr>
+          <w:u w:val="none"/>
+        </w:rPr>
+      </w:pPr>
+      <w:r>
+        <w:rPr>
+          <w:rFonts w:ascii="Arial Unicode MS" w:cs="Arial Unicode MS" w:eastAsia="Arial Unicode MS" w:hAnsi="Arial Unicode MS"/>
+          <w:rtl w:val="0"/>
+        </w:rPr>
+        <w:t xml:space="preserve">一类叫“知识分享型”，讲的是“What”，比如“什么是数据库”、“什么是存储过程”，并辅以一些比喻和例子。这类书是给初学者看的，而且这类书籍的内容100%可以在软件产品的厂商文档和用户手册里找到。相较于文档和用户手册，这类书的优点是学习曲线更加平缓，可以让更多人入门并保持兴趣。缺点在于比喻过多，术语往往不那么精确（有句话说的非常透彻：要术语就别要听众）。阅读这类书籍的同时，一定要去读文档、去网上探索，不然锻炼不出学习能力来，会学成一个“不喂就不吃”的学习方面的婴儿——无法在业界生存。</w:t>
+      </w:r>
+    </w:p>
+    <w:p>
+      <w:pPr>
+        <w:numPr>
+          <w:ilvl w:val="2"/>
+          <w:numId w:val="5"/>
+        </w:numPr>
+        <w:ind w:left="2160" w:hanging="360"/>
+        <w:rPr>
+          <w:u w:val="none"/>
+        </w:rPr>
+      </w:pPr>
+      <w:r>
+        <w:rPr>
+          <w:rFonts w:ascii="Arial Unicode MS" w:cs="Arial Unicode MS" w:eastAsia="Arial Unicode MS" w:hAnsi="Arial Unicode MS"/>
+          <w:rtl w:val="0"/>
+        </w:rPr>
+        <w:t xml:space="preserve">另一类叫“经验分享型”，请的是“How”，比如“如何使用SQL语言进行复杂金融查询”、“数据库面试经典”等。显然，这是给有基础、已经搞清楚概念的学习者准备的。这些书虽然能快速提高你的“功力”，但在没有打好基础之前不要硬读，不然很浪费时间。</w:t>
+      </w:r>
+    </w:p>
+    <w:p>
+      <w:pPr>
+        <w:numPr>
+          <w:ilvl w:val="0"/>
+          <w:numId w:val="5"/>
+        </w:numPr>
+        <w:ind w:left="720" w:hanging="360"/>
+        <w:rPr>
+          <w:u w:val="none"/>
+        </w:rPr>
+      </w:pPr>
+      <w:r>
+        <w:rPr>
+          <w:rFonts w:ascii="Arial Unicode MS" w:cs="Arial Unicode MS" w:eastAsia="Arial Unicode MS" w:hAnsi="Arial Unicode MS"/>
+          <w:rtl w:val="0"/>
+        </w:rPr>
+        <w:t xml:space="preserve">关于“打基础”：</w:t>
+      </w:r>
+    </w:p>
+    <w:p>
+      <w:pPr>
+        <w:numPr>
+          <w:ilvl w:val="1"/>
+          <w:numId w:val="5"/>
+        </w:numPr>
+        <w:ind w:left="1440" w:hanging="360"/>
+        <w:rPr>
+          <w:u w:val="none"/>
+        </w:rPr>
+      </w:pPr>
+      <w:r>
+        <w:rPr>
+          <w:rFonts w:ascii="Arial Unicode MS" w:cs="Arial Unicode MS" w:eastAsia="Arial Unicode MS" w:hAnsi="Arial Unicode MS"/>
+          <w:rtl w:val="0"/>
+        </w:rPr>
+        <w:t xml:space="preserve">什么算“打好基础”了呢？就是你已有的知识体系始终保持自洽（你会发现我经常提“自洽”这个词），然后你还能不断地往这个自洽的知识体系（或者叫“知识核”）上累加和接入新的知识，并继续保持它的自洽。</w:t>
+      </w:r>
+    </w:p>
+    <w:p>
+      <w:pPr>
+        <w:numPr>
+          <w:ilvl w:val="1"/>
+          <w:numId w:val="5"/>
+        </w:numPr>
+        <w:ind w:left="1440" w:hanging="360"/>
+        <w:rPr>
+          <w:u w:val="none"/>
+        </w:rPr>
+      </w:pPr>
+      <w:r>
+        <w:rPr>
+          <w:rFonts w:ascii="Arial Unicode MS" w:cs="Arial Unicode MS" w:eastAsia="Arial Unicode MS" w:hAnsi="Arial Unicode MS"/>
+          <w:rtl w:val="0"/>
+        </w:rPr>
+        <w:t xml:space="preserve">怎么保证自己知识体系的自洽性？拿知识去解决问题！不要一直学一直学而不去解决问题。华人的学习，总有一种“打基础用力过猛，解决问题能力不足”的倾向。请大家记住：搞IT不是考科举——别说“学富五车”，学富多少车都比不上Google一下——能力高下全看你能用正确的知识解决多少、多复杂的问题。</w:t>
+      </w:r>
+    </w:p>
+    <w:p>
+      <w:pPr>
+        <w:pStyle w:val="Heading2"/>
+        <w:rPr/>
+      </w:pPr>
+      <w:bookmarkStart w:colFirst="0" w:colLast="0" w:name="_fnomlb4vwrf" w:id="12"/>
+      <w:bookmarkEnd w:id="12"/>
+      <w:r>
+        <w:rPr>
+          <w:rtl w:val="0"/>
+        </w:rPr>
+        <w:t xml:space="preserve">2022/07/26~28</w:t>
+      </w:r>
+    </w:p>
+    <w:p>
+      <w:pPr>
+        <w:numPr>
+          <w:ilvl w:val="0"/>
+          <w:numId w:val="11"/>
+        </w:numPr>
+        <w:ind w:left="720" w:hanging="360"/>
+        <w:rPr>
+          <w:u w:val="none"/>
+        </w:rPr>
+      </w:pPr>
+      <w:r>
+        <w:rPr>
+          <w:rFonts w:ascii="Arial Unicode MS" w:cs="Arial Unicode MS" w:eastAsia="Arial Unicode MS" w:hAnsi="Arial Unicode MS"/>
+          <w:rtl w:val="0"/>
+        </w:rPr>
+        <w:t xml:space="preserve">这几天更新有点慢，主要是两个原因：</w:t>
+      </w:r>
+    </w:p>
+    <w:p>
+      <w:pPr>
+        <w:numPr>
+          <w:ilvl w:val="1"/>
+          <w:numId w:val="11"/>
+        </w:numPr>
+        <w:ind w:left="1440" w:hanging="360"/>
+        <w:rPr>
+          <w:u w:val="none"/>
+        </w:rPr>
+      </w:pPr>
+      <w:r>
+        <w:rPr>
+          <w:rFonts w:ascii="Arial Unicode MS" w:cs="Arial Unicode MS" w:eastAsia="Arial Unicode MS" w:hAnsi="Arial Unicode MS"/>
+          <w:rtl w:val="0"/>
+        </w:rPr>
+        <w:t xml:space="preserve">第4集的稿子不好写（已经写好逐字稿+PPT了）。我保证：这集视频绝对精彩、值得期待。</w:t>
+      </w:r>
+    </w:p>
+    <w:p>
+      <w:pPr>
+        <w:numPr>
+          <w:ilvl w:val="1"/>
+          <w:numId w:val="11"/>
+        </w:numPr>
+        <w:ind w:left="1440" w:hanging="360"/>
+        <w:rPr>
+          <w:u w:val="none"/>
+        </w:rPr>
+      </w:pPr>
+      <w:r>
+        <w:rPr>
+          <w:rFonts w:ascii="Arial Unicode MS" w:cs="Arial Unicode MS" w:eastAsia="Arial Unicode MS" w:hAnsi="Arial Unicode MS"/>
+          <w:rtl w:val="0"/>
+        </w:rPr>
+        <w:t xml:space="preserve">天气太热，家里没空调、公司又不能录视频。只能先苟几天、等凉快了再录了。</w:t>
+      </w:r>
+    </w:p>
+    <w:p>
+      <w:pPr>
+        <w:pStyle w:val="Heading2"/>
+        <w:rPr/>
+      </w:pPr>
+      <w:bookmarkStart w:colFirst="0" w:colLast="0" w:name="_rxlu2dxxfzc9" w:id="13"/>
+      <w:bookmarkEnd w:id="13"/>
+      <w:r>
+        <w:rPr>
+          <w:rtl w:val="0"/>
+        </w:rPr>
+        <w:t xml:space="preserve">2022/07/29</w:t>
+      </w:r>
+    </w:p>
+    <w:p>
+      <w:pPr>
+        <w:numPr>
+          <w:ilvl w:val="0"/>
           <w:numId w:val="6"/>
         </w:numPr>
         <w:ind w:left="720" w:hanging="360"/>
@@ -1246,7 +1464,7 @@
           <w:rFonts w:ascii="Arial Unicode MS" w:cs="Arial Unicode MS" w:eastAsia="Arial Unicode MS" w:hAnsi="Arial Unicode MS"/>
           <w:rtl w:val="0"/>
         </w:rPr>
-        <w:t xml:space="preserve">关于书籍：有学习者问我学习数据库及SQL Server应该读哪些书，我给出的建议是，</w:t>
+        <w:t xml:space="preserve">SQL速通-004-万变不离其宗</w:t>
       </w:r>
     </w:p>
     <w:p>
@@ -1265,45 +1483,23 @@
           <w:rFonts w:ascii="Arial Unicode MS" w:cs="Arial Unicode MS" w:eastAsia="Arial Unicode MS" w:hAnsi="Arial Unicode MS"/>
           <w:rtl w:val="0"/>
         </w:rPr>
-        <w:t xml:space="preserve">书籍大致可分为两类：</w:t>
-      </w:r>
-    </w:p>
-    <w:p>
-      <w:pPr>
-        <w:numPr>
-          <w:ilvl w:val="2"/>
+        <w:t xml:space="preserve">花时间吃透这节课的内容，你基本上就有半只脚踏入计算机专业领域了。讲真，很多已经在业界从事编程工作的人都没有迈出这一步。当然了，可以预见的是——那些不肯花时间、不肯动脑思考、逃避问题的人，也就止步于这节课了。</w:t>
+      </w:r>
+    </w:p>
+    <w:p>
+      <w:pPr>
+        <w:numPr>
+          <w:ilvl w:val="1"/>
           <w:numId w:val="6"/>
         </w:numPr>
-        <w:ind w:left="2160" w:hanging="360"/>
-        <w:rPr>
-          <w:u w:val="none"/>
-        </w:rPr>
-      </w:pPr>
-      <w:r>
-        <w:rPr>
-          <w:rFonts w:ascii="Arial Unicode MS" w:cs="Arial Unicode MS" w:eastAsia="Arial Unicode MS" w:hAnsi="Arial Unicode MS"/>
-          <w:rtl w:val="0"/>
-        </w:rPr>
-        <w:t xml:space="preserve">一类叫“知识分享型”，讲的是“What”，比如“什么是数据库”、“什么是存储过程”，并辅以一些比喻和例子。这类书是给初学者看的，而且这类书籍的内容100%可以在软件产品的厂商文档和用户手册里找到。相较于文档和用户手册，这类书的优点是学习曲线更加平缓，可以让更多人入门并保持兴趣。缺点在于比喻过多，术语往往不那么精确（有句话说的非常透彻：要术语就别要听众）。阅读这类书籍的同时，一定要去读文档、去网上探索，不然锻炼不出学习能力来，会学成一个“不喂就不吃”的学习方面的婴儿——无法在业界生存。</w:t>
-      </w:r>
-    </w:p>
-    <w:p>
-      <w:pPr>
-        <w:numPr>
-          <w:ilvl w:val="2"/>
-          <w:numId w:val="6"/>
-        </w:numPr>
-        <w:ind w:left="2160" w:hanging="360"/>
-        <w:rPr>
-          <w:u w:val="none"/>
-        </w:rPr>
-      </w:pPr>
-      <w:r>
-        <w:rPr>
-          <w:rFonts w:ascii="Arial Unicode MS" w:cs="Arial Unicode MS" w:eastAsia="Arial Unicode MS" w:hAnsi="Arial Unicode MS"/>
-          <w:rtl w:val="0"/>
-        </w:rPr>
-        <w:t xml:space="preserve">另一类叫“经验分享型”，请的是“How”，比如“如何使用SQL语言进行复杂金融查询”、“数据库面试经典”等。显然，这是给有基础、已经搞清楚概念的学习者准备的。这些书虽然能快速提高你的“功力”，但在没有打好基础之前不要硬读，不然很浪费时间。</w:t>
+        <w:ind w:left="1440" w:hanging="360"/>
+      </w:pPr>
+      <w:r>
+        <w:rPr>
+          <w:rFonts w:ascii="Arial Unicode MS" w:cs="Arial Unicode MS" w:eastAsia="Arial Unicode MS" w:hAnsi="Arial Unicode MS"/>
+          <w:rtl w:val="0"/>
+        </w:rPr>
+        <w:t xml:space="preserve">一个有点“危险”的信号是：本来是一部速通课程，现在越做越精良，每集花费的时间精力越来越多……有点向《C#语言入门详解》看齐的趋势。好处是又能出点儿精致的课程，挑战是——别又拖个几年才完成。</w:t>
       </w:r>
     </w:p>
     <w:p>
@@ -1313,16 +1509,13 @@
           <w:numId w:val="6"/>
         </w:numPr>
         <w:ind w:left="720" w:hanging="360"/>
-        <w:rPr>
-          <w:u w:val="none"/>
-        </w:rPr>
-      </w:pPr>
-      <w:r>
-        <w:rPr>
-          <w:rFonts w:ascii="Arial Unicode MS" w:cs="Arial Unicode MS" w:eastAsia="Arial Unicode MS" w:hAnsi="Arial Unicode MS"/>
-          <w:rtl w:val="0"/>
-        </w:rPr>
-        <w:t xml:space="preserve">关于“打基础”：</w:t>
+      </w:pPr>
+      <w:r>
+        <w:rPr>
+          <w:rFonts w:ascii="Arial Unicode MS" w:cs="Arial Unicode MS" w:eastAsia="Arial Unicode MS" w:hAnsi="Arial Unicode MS"/>
+          <w:rtl w:val="0"/>
+        </w:rPr>
+        <w:t xml:space="preserve">视频（精剪）：</w:t>
       </w:r>
     </w:p>
     <w:p>
@@ -1330,199 +1523,6 @@
         <w:numPr>
           <w:ilvl w:val="1"/>
           <w:numId w:val="6"/>
-        </w:numPr>
-        <w:ind w:left="1440" w:hanging="360"/>
-        <w:rPr>
-          <w:u w:val="none"/>
-        </w:rPr>
-      </w:pPr>
-      <w:r>
-        <w:rPr>
-          <w:rFonts w:ascii="Arial Unicode MS" w:cs="Arial Unicode MS" w:eastAsia="Arial Unicode MS" w:hAnsi="Arial Unicode MS"/>
-          <w:rtl w:val="0"/>
-        </w:rPr>
-        <w:t xml:space="preserve">什么算“打好基础”了呢？就是你已有的知识体系始终保持自洽（你会发现我经常提“自洽”这个词），然后你还能不断地往这个自洽的知识体系（或者叫“知识核”）上累加和接入新的知识，并继续保持它的自洽。</w:t>
-      </w:r>
-    </w:p>
-    <w:p>
-      <w:pPr>
-        <w:numPr>
-          <w:ilvl w:val="1"/>
-          <w:numId w:val="6"/>
-        </w:numPr>
-        <w:ind w:left="1440" w:hanging="360"/>
-        <w:rPr>
-          <w:u w:val="none"/>
-        </w:rPr>
-      </w:pPr>
-      <w:r>
-        <w:rPr>
-          <w:rFonts w:ascii="Arial Unicode MS" w:cs="Arial Unicode MS" w:eastAsia="Arial Unicode MS" w:hAnsi="Arial Unicode MS"/>
-          <w:rtl w:val="0"/>
-        </w:rPr>
-        <w:t xml:space="preserve">怎么保证自己知识体系的自洽性？拿知识去解决问题！不要一直学一直学而不去解决问题。华人的学习，总有一种“打基础用力过猛，解决问题能力不足”的倾向。请大家记住：搞IT不是考科举——别说“学富五车”，学富多少车都比不上Google一下——能力高下全看你能用正确的知识解决多少、多复杂的问题。</w:t>
-      </w:r>
-    </w:p>
-    <w:p>
-      <w:pPr>
-        <w:pStyle w:val="Heading2"/>
-        <w:rPr/>
-      </w:pPr>
-      <w:bookmarkStart w:colFirst="0" w:colLast="0" w:name="_fnomlb4vwrf" w:id="12"/>
-      <w:bookmarkEnd w:id="12"/>
-      <w:r>
-        <w:rPr>
-          <w:rtl w:val="0"/>
-        </w:rPr>
-        <w:t xml:space="preserve">2022/07/26~28</w:t>
-      </w:r>
-    </w:p>
-    <w:p>
-      <w:pPr>
-        <w:numPr>
-          <w:ilvl w:val="0"/>
-          <w:numId w:val="12"/>
-        </w:numPr>
-        <w:ind w:left="720" w:hanging="360"/>
-        <w:rPr>
-          <w:u w:val="none"/>
-        </w:rPr>
-      </w:pPr>
-      <w:r>
-        <w:rPr>
-          <w:rFonts w:ascii="Arial Unicode MS" w:cs="Arial Unicode MS" w:eastAsia="Arial Unicode MS" w:hAnsi="Arial Unicode MS"/>
-          <w:rtl w:val="0"/>
-        </w:rPr>
-        <w:t xml:space="preserve">这几天更新有点慢，主要是两个原因：</w:t>
-      </w:r>
-    </w:p>
-    <w:p>
-      <w:pPr>
-        <w:numPr>
-          <w:ilvl w:val="1"/>
-          <w:numId w:val="12"/>
-        </w:numPr>
-        <w:ind w:left="1440" w:hanging="360"/>
-        <w:rPr>
-          <w:u w:val="none"/>
-        </w:rPr>
-      </w:pPr>
-      <w:r>
-        <w:rPr>
-          <w:rFonts w:ascii="Arial Unicode MS" w:cs="Arial Unicode MS" w:eastAsia="Arial Unicode MS" w:hAnsi="Arial Unicode MS"/>
-          <w:rtl w:val="0"/>
-        </w:rPr>
-        <w:t xml:space="preserve">第4集的稿子不好写（已经写好逐字稿+PPT了）。我保证：这集视频绝对精彩、值得期待。</w:t>
-      </w:r>
-    </w:p>
-    <w:p>
-      <w:pPr>
-        <w:numPr>
-          <w:ilvl w:val="1"/>
-          <w:numId w:val="12"/>
-        </w:numPr>
-        <w:ind w:left="1440" w:hanging="360"/>
-        <w:rPr>
-          <w:u w:val="none"/>
-        </w:rPr>
-      </w:pPr>
-      <w:r>
-        <w:rPr>
-          <w:rFonts w:ascii="Arial Unicode MS" w:cs="Arial Unicode MS" w:eastAsia="Arial Unicode MS" w:hAnsi="Arial Unicode MS"/>
-          <w:rtl w:val="0"/>
-        </w:rPr>
-        <w:t xml:space="preserve">天气太热，家里没空调、公司又不能录视频。只能先苟几天、等凉快了再录了。</w:t>
-      </w:r>
-    </w:p>
-    <w:p>
-      <w:pPr>
-        <w:pStyle w:val="Heading2"/>
-        <w:rPr/>
-      </w:pPr>
-      <w:bookmarkStart w:colFirst="0" w:colLast="0" w:name="_rxlu2dxxfzc9" w:id="13"/>
-      <w:bookmarkEnd w:id="13"/>
-      <w:r>
-        <w:rPr>
-          <w:rtl w:val="0"/>
-        </w:rPr>
-        <w:t xml:space="preserve">2022/07/29</w:t>
-      </w:r>
-    </w:p>
-    <w:p>
-      <w:pPr>
-        <w:numPr>
-          <w:ilvl w:val="0"/>
-          <w:numId w:val="7"/>
-        </w:numPr>
-        <w:ind w:left="720" w:hanging="360"/>
-        <w:rPr>
-          <w:u w:val="none"/>
-        </w:rPr>
-      </w:pPr>
-      <w:r>
-        <w:rPr>
-          <w:rFonts w:ascii="Arial Unicode MS" w:cs="Arial Unicode MS" w:eastAsia="Arial Unicode MS" w:hAnsi="Arial Unicode MS"/>
-          <w:rtl w:val="0"/>
-        </w:rPr>
-        <w:t xml:space="preserve">SQL速通-004-万变不离其宗</w:t>
-      </w:r>
-    </w:p>
-    <w:p>
-      <w:pPr>
-        <w:numPr>
-          <w:ilvl w:val="1"/>
-          <w:numId w:val="7"/>
-        </w:numPr>
-        <w:ind w:left="1440" w:hanging="360"/>
-        <w:rPr>
-          <w:u w:val="none"/>
-        </w:rPr>
-      </w:pPr>
-      <w:r>
-        <w:rPr>
-          <w:rFonts w:ascii="Arial Unicode MS" w:cs="Arial Unicode MS" w:eastAsia="Arial Unicode MS" w:hAnsi="Arial Unicode MS"/>
-          <w:rtl w:val="0"/>
-        </w:rPr>
-        <w:t xml:space="preserve">花时间吃透这节课的内容，你基本上就有半只脚踏入计算机专业领域了。讲真，很多已经在业界从事编程工作的人都没有迈出这一步。当然了，可以预见的是——那些不肯花时间、不肯动脑思考、逃避问题的人，也就止步于这节课了。</w:t>
-      </w:r>
-    </w:p>
-    <w:p>
-      <w:pPr>
-        <w:numPr>
-          <w:ilvl w:val="1"/>
-          <w:numId w:val="7"/>
-        </w:numPr>
-        <w:ind w:left="1440" w:hanging="360"/>
-      </w:pPr>
-      <w:r>
-        <w:rPr>
-          <w:rFonts w:ascii="Arial Unicode MS" w:cs="Arial Unicode MS" w:eastAsia="Arial Unicode MS" w:hAnsi="Arial Unicode MS"/>
-          <w:rtl w:val="0"/>
-        </w:rPr>
-        <w:t xml:space="preserve">一个有点“危险”的信号是：本来是一部速通课程，现在越做越精良，每集花费的时间精力越来越多……有点向《C#语言入门详解》看齐的趋势。好处是又能出点儿精致的课程，挑战是——别又拖个几年才完成。</w:t>
-      </w:r>
-    </w:p>
-    <w:p>
-      <w:pPr>
-        <w:numPr>
-          <w:ilvl w:val="0"/>
-          <w:numId w:val="7"/>
-        </w:numPr>
-        <w:ind w:left="720" w:hanging="360"/>
-      </w:pPr>
-      <w:r>
-        <w:rPr>
-          <w:rFonts w:ascii="Arial Unicode MS" w:cs="Arial Unicode MS" w:eastAsia="Arial Unicode MS" w:hAnsi="Arial Unicode MS"/>
-          <w:rtl w:val="0"/>
-        </w:rPr>
-        <w:t xml:space="preserve">视频（精剪）：</w:t>
-      </w:r>
-    </w:p>
-    <w:p>
-      <w:pPr>
-        <w:numPr>
-          <w:ilvl w:val="1"/>
-          <w:numId w:val="7"/>
         </w:numPr>
         <w:ind w:left="1440" w:hanging="360"/>
       </w:pPr>
@@ -1554,7 +1554,7 @@
       <w:pPr>
         <w:numPr>
           <w:ilvl w:val="1"/>
-          <w:numId w:val="7"/>
+          <w:numId w:val="6"/>
         </w:numPr>
         <w:ind w:left="1440" w:hanging="360"/>
       </w:pPr>
@@ -1586,7 +1586,7 @@
       <w:pPr>
         <w:numPr>
           <w:ilvl w:val="1"/>
-          <w:numId w:val="7"/>
+          <w:numId w:val="6"/>
         </w:numPr>
         <w:ind w:left="1440" w:hanging="360"/>
       </w:pPr>
@@ -1616,7 +1616,7 @@
       <w:pPr>
         <w:numPr>
           <w:ilvl w:val="0"/>
-          <w:numId w:val="10"/>
+          <w:numId w:val="9"/>
         </w:numPr>
         <w:ind w:left="720" w:hanging="360"/>
         <w:rPr>
@@ -1651,7 +1651,7 @@
       <w:pPr>
         <w:numPr>
           <w:ilvl w:val="1"/>
-          <w:numId w:val="10"/>
+          <w:numId w:val="9"/>
         </w:numPr>
         <w:ind w:left="1440" w:hanging="360"/>
         <w:rPr>
@@ -1670,7 +1670,7 @@
       <w:pPr>
         <w:numPr>
           <w:ilvl w:val="1"/>
-          <w:numId w:val="10"/>
+          <w:numId w:val="9"/>
         </w:numPr>
         <w:ind w:left="1440" w:hanging="360"/>
         <w:rPr>
@@ -1698,7 +1698,7 @@
       <w:pPr>
         <w:numPr>
           <w:ilvl w:val="0"/>
-          <w:numId w:val="10"/>
+          <w:numId w:val="9"/>
         </w:numPr>
         <w:ind w:left="720" w:hanging="360"/>
         <w:rPr>
@@ -1717,7 +1717,7 @@
       <w:pPr>
         <w:numPr>
           <w:ilvl w:val="1"/>
-          <w:numId w:val="10"/>
+          <w:numId w:val="9"/>
         </w:numPr>
         <w:ind w:left="1440" w:hanging="360"/>
         <w:rPr>
@@ -1752,7 +1752,7 @@
       <w:pPr>
         <w:numPr>
           <w:ilvl w:val="1"/>
-          <w:numId w:val="10"/>
+          <w:numId w:val="9"/>
         </w:numPr>
         <w:ind w:left="1440" w:hanging="360"/>
         <w:rPr>
@@ -1787,7 +1787,7 @@
       <w:pPr>
         <w:numPr>
           <w:ilvl w:val="1"/>
-          <w:numId w:val="10"/>
+          <w:numId w:val="9"/>
         </w:numPr>
         <w:ind w:left="1440" w:hanging="360"/>
         <w:rPr>
@@ -1818,197 +1818,6 @@
           <w:rtl w:val="0"/>
         </w:rPr>
         <w:t xml:space="preserve">。贵在坚持——与大家共勉。</w:t>
-      </w:r>
-    </w:p>
-    <w:p>
-      <w:pPr>
-        <w:pStyle w:val="Heading2"/>
-        <w:rPr/>
-      </w:pPr>
-      <w:bookmarkStart w:colFirst="0" w:colLast="0" w:name="_6xc42epjtr5r" w:id="15"/>
-      <w:bookmarkEnd w:id="15"/>
-      <w:r>
-        <w:rPr>
-          <w:rtl w:val="0"/>
-        </w:rPr>
-        <w:t xml:space="preserve">2022/08/04</w:t>
-      </w:r>
-    </w:p>
-    <w:p>
-      <w:pPr>
-        <w:numPr>
-          <w:ilvl w:val="0"/>
-          <w:numId w:val="5"/>
-        </w:numPr>
-        <w:ind w:left="720" w:hanging="360"/>
-        <w:rPr>
-          <w:u w:val="none"/>
-        </w:rPr>
-      </w:pPr>
-      <w:r>
-        <w:rPr>
-          <w:rFonts w:ascii="Arial Unicode MS" w:cs="Arial Unicode MS" w:eastAsia="Arial Unicode MS" w:hAnsi="Arial Unicode MS"/>
-          <w:rtl w:val="0"/>
-        </w:rPr>
-        <w:t xml:space="preserve">SQL速通-005-数据从何而来</w:t>
-      </w:r>
-    </w:p>
-    <w:p>
-      <w:pPr>
-        <w:numPr>
-          <w:ilvl w:val="1"/>
-          <w:numId w:val="5"/>
-        </w:numPr>
-        <w:ind w:left="1440" w:hanging="360"/>
-        <w:rPr>
-          <w:u w:val="none"/>
-        </w:rPr>
-      </w:pPr>
-      <w:r>
-        <w:rPr>
-          <w:rFonts w:ascii="SimSun" w:cs="SimSun" w:eastAsia="SimSun" w:hAnsi="SimSun"/>
-          <w:color w:val="0d0d0d"/>
-          <w:sz w:val="23"/>
-          <w:szCs w:val="23"/>
-          <w:highlight w:val="white"/>
-          <w:rtl w:val="0"/>
-        </w:rPr>
-        <w:t xml:space="preserve">本节主要讲了如何从表和视图中读取数据，还展示了子查询和多表数据的正交组合。</w:t>
-      </w:r>
-      <w:r>
-        <w:rPr>
-          <w:rtl w:val="0"/>
-        </w:rPr>
-      </w:r>
-    </w:p>
-    <w:p>
-      <w:pPr>
-        <w:numPr>
-          <w:ilvl w:val="0"/>
-          <w:numId w:val="5"/>
-        </w:numPr>
-        <w:ind w:left="720" w:hanging="360"/>
-      </w:pPr>
-      <w:r>
-        <w:rPr>
-          <w:rFonts w:ascii="Arial Unicode MS" w:cs="Arial Unicode MS" w:eastAsia="Arial Unicode MS" w:hAnsi="Arial Unicode MS"/>
-          <w:rtl w:val="0"/>
-        </w:rPr>
-        <w:t xml:space="preserve">视频（精剪）：</w:t>
-      </w:r>
-    </w:p>
-    <w:p>
-      <w:pPr>
-        <w:numPr>
-          <w:ilvl w:val="1"/>
-          <w:numId w:val="5"/>
-        </w:numPr>
-        <w:ind w:left="1440" w:hanging="360"/>
-        <w:rPr>
-          <w:u w:val="none"/>
-        </w:rPr>
-      </w:pPr>
-      <w:r>
-        <w:rPr>
-          <w:rFonts w:ascii="Arial Unicode MS" w:cs="Arial Unicode MS" w:eastAsia="Arial Unicode MS" w:hAnsi="Arial Unicode MS"/>
-          <w:rtl w:val="0"/>
-        </w:rPr>
-        <w:t xml:space="preserve">美链：</w:t>
-      </w:r>
-      <w:hyperlink r:id="rId29">
-        <w:r>
-          <w:rPr>
-            <w:color w:val="1155cc"/>
-            <w:u w:val="single"/>
-            <w:rtl w:val="0"/>
-          </w:rPr>
-          <w:t xml:space="preserve">https://youtu.be/Dqcr4ZIOu7g</w:t>
-        </w:r>
-      </w:hyperlink>
-      <w:r>
-        <w:rPr>
-          <w:rtl w:val="0"/>
-        </w:rPr>
-        <w:t xml:space="preserve"> </w:t>
-      </w:r>
-    </w:p>
-    <w:p>
-      <w:pPr>
-        <w:numPr>
-          <w:ilvl w:val="1"/>
-          <w:numId w:val="5"/>
-        </w:numPr>
-        <w:ind w:left="1440" w:hanging="360"/>
-        <w:rPr>
-          <w:u w:val="none"/>
-        </w:rPr>
-      </w:pPr>
-      <w:r>
-        <w:rPr>
-          <w:rFonts w:ascii="Arial Unicode MS" w:cs="Arial Unicode MS" w:eastAsia="Arial Unicode MS" w:hAnsi="Arial Unicode MS"/>
-          <w:rtl w:val="0"/>
-        </w:rPr>
-        <w:t xml:space="preserve">国链：</w:t>
-      </w:r>
-      <w:hyperlink r:id="rId30">
-        <w:r>
-          <w:rPr>
-            <w:color w:val="1155cc"/>
-            <w:u w:val="single"/>
-            <w:rtl w:val="0"/>
-          </w:rPr>
-          <w:t xml:space="preserve">https://www.bilibili.com/video/bv1Ja411K7vc</w:t>
-        </w:r>
-      </w:hyperlink>
-      <w:r>
-        <w:rPr>
-          <w:rtl w:val="0"/>
-        </w:rPr>
-        <w:t xml:space="preserve"> </w:t>
-      </w:r>
-    </w:p>
-    <w:p>
-      <w:pPr>
-        <w:numPr>
-          <w:ilvl w:val="1"/>
-          <w:numId w:val="5"/>
-        </w:numPr>
-        <w:ind w:left="1440" w:hanging="360"/>
-        <w:rPr>
-          <w:u w:val="none"/>
-        </w:rPr>
-      </w:pPr>
-      <w:r>
-        <w:rPr>
-          <w:rFonts w:ascii="Arial Unicode MS" w:cs="Arial Unicode MS" w:eastAsia="Arial Unicode MS" w:hAnsi="Arial Unicode MS"/>
-          <w:rtl w:val="0"/>
-        </w:rPr>
-        <w:t xml:space="preserve">耗时：策划+PPT+逐字稿+录制+剪辑制作+发布 == 0.5+1.5+4+4+2.5+1.5 == 14小时</w:t>
-      </w:r>
-      <w:r>
-        <w:rPr>
-          <w:rtl w:val="0"/>
-        </w:rPr>
-      </w:r>
-    </w:p>
-    <w:p>
-      <w:pPr>
-        <w:rPr/>
-      </w:pPr>
-      <w:r>
-        <w:rPr>
-          <w:rtl w:val="0"/>
-        </w:rPr>
-      </w:r>
-    </w:p>
-    <w:p>
-      <w:pPr>
-        <w:rPr/>
-      </w:pPr>
-      <w:r>
-        <w:rPr>
-          <w:rtl w:val="0"/>
-        </w:rPr>
       </w:r>
     </w:p>
     <w:p>
@@ -3244,116 +3053,6 @@
     </w:lvl>
   </w:abstractNum>
   <w:abstractNum w:abstractNumId="11">
-    <w:lvl w:ilvl="0">
-      <w:start w:val="1"/>
-      <w:numFmt w:val="bullet"/>
-      <w:lvlText w:val="●"/>
-      <w:lvlJc w:val="left"/>
-      <w:pPr>
-        <w:ind w:left="720" w:hanging="360"/>
-      </w:pPr>
-      <w:rPr>
-        <w:u w:val="none"/>
-      </w:rPr>
-    </w:lvl>
-    <w:lvl w:ilvl="1">
-      <w:start w:val="1"/>
-      <w:numFmt w:val="bullet"/>
-      <w:lvlText w:val="○"/>
-      <w:lvlJc w:val="left"/>
-      <w:pPr>
-        <w:ind w:left="1440" w:hanging="360"/>
-      </w:pPr>
-      <w:rPr>
-        <w:u w:val="none"/>
-      </w:rPr>
-    </w:lvl>
-    <w:lvl w:ilvl="2">
-      <w:start w:val="1"/>
-      <w:numFmt w:val="bullet"/>
-      <w:lvlText w:val="■"/>
-      <w:lvlJc w:val="left"/>
-      <w:pPr>
-        <w:ind w:left="2160" w:hanging="360"/>
-      </w:pPr>
-      <w:rPr>
-        <w:u w:val="none"/>
-      </w:rPr>
-    </w:lvl>
-    <w:lvl w:ilvl="3">
-      <w:start w:val="1"/>
-      <w:numFmt w:val="bullet"/>
-      <w:lvlText w:val="●"/>
-      <w:lvlJc w:val="left"/>
-      <w:pPr>
-        <w:ind w:left="2880" w:hanging="360"/>
-      </w:pPr>
-      <w:rPr>
-        <w:u w:val="none"/>
-      </w:rPr>
-    </w:lvl>
-    <w:lvl w:ilvl="4">
-      <w:start w:val="1"/>
-      <w:numFmt w:val="bullet"/>
-      <w:lvlText w:val="○"/>
-      <w:lvlJc w:val="left"/>
-      <w:pPr>
-        <w:ind w:left="3600" w:hanging="360"/>
-      </w:pPr>
-      <w:rPr>
-        <w:u w:val="none"/>
-      </w:rPr>
-    </w:lvl>
-    <w:lvl w:ilvl="5">
-      <w:start w:val="1"/>
-      <w:numFmt w:val="bullet"/>
-      <w:lvlText w:val="■"/>
-      <w:lvlJc w:val="left"/>
-      <w:pPr>
-        <w:ind w:left="4320" w:hanging="360"/>
-      </w:pPr>
-      <w:rPr>
-        <w:u w:val="none"/>
-      </w:rPr>
-    </w:lvl>
-    <w:lvl w:ilvl="6">
-      <w:start w:val="1"/>
-      <w:numFmt w:val="bullet"/>
-      <w:lvlText w:val="●"/>
-      <w:lvlJc w:val="left"/>
-      <w:pPr>
-        <w:ind w:left="5040" w:hanging="360"/>
-      </w:pPr>
-      <w:rPr>
-        <w:u w:val="none"/>
-      </w:rPr>
-    </w:lvl>
-    <w:lvl w:ilvl="7">
-      <w:start w:val="1"/>
-      <w:numFmt w:val="bullet"/>
-      <w:lvlText w:val="○"/>
-      <w:lvlJc w:val="left"/>
-      <w:pPr>
-        <w:ind w:left="5760" w:hanging="360"/>
-      </w:pPr>
-      <w:rPr>
-        <w:u w:val="none"/>
-      </w:rPr>
-    </w:lvl>
-    <w:lvl w:ilvl="8">
-      <w:start w:val="1"/>
-      <w:numFmt w:val="bullet"/>
-      <w:lvlText w:val="■"/>
-      <w:lvlJc w:val="left"/>
-      <w:pPr>
-        <w:ind w:left="6480" w:hanging="360"/>
-      </w:pPr>
-      <w:rPr>
-        <w:u w:val="none"/>
-      </w:rPr>
-    </w:lvl>
-  </w:abstractNum>
-  <w:abstractNum w:abstractNumId="12">
     <w:lvl w:ilvl="0">
       <w:start w:val="1"/>
       <w:numFmt w:val="bullet"/>
@@ -3495,9 +3194,6 @@
   </w:num>
   <w:num w:numId="11">
     <w:abstractNumId w:val="11"/>
-  </w:num>
-  <w:num w:numId="12">
-    <w:abstractNumId w:val="12"/>
   </w:num>
 </w:numbering>
 </file>

</xml_diff>